<commit_message>
Dodal več kontrasta sliki. Dosti bolj seksi
</commit_message>
<xml_diff>
--- a/seksi_koda/seksiKoda_ARC.docx
+++ b/seksi_koda/seksiKoda_ARC.docx
@@ -102,6 +102,15 @@
                   <pic:blipFill>
                     <a:blip r:embed="rId5">
                       <a:extLst>
+                        <a:ext uri="{BEBA8EAE-BF5A-486C-A8C5-ECC9F3942E4B}">
+                          <a14:imgProps xmlns:a14="http://schemas.microsoft.com/office/drawing/2010/main">
+                            <a14:imgLayer r:embed="rId6">
+                              <a14:imgEffect>
+                                <a14:brightnessContrast bright="40000" contrast="20000"/>
+                              </a14:imgEffect>
+                            </a14:imgLayer>
+                          </a14:imgProps>
+                        </a:ext>
                         <a:ext uri="{28A0092B-C50C-407E-A947-70E740481C1C}">
                           <a14:useLocalDpi xmlns:a14="http://schemas.microsoft.com/office/drawing/2010/main" val="0"/>
                         </a:ext>
@@ -131,8 +140,50 @@
           </wp:inline>
         </w:drawing>
       </w:r>
+    </w:p>
+    <w:p>
+      <w:pPr>
+        <w:rPr>
+          <w:lang w:val="en-US"/>
+        </w:rPr>
+      </w:pPr>
+      <w:proofErr w:type="spellStart"/>
+      <w:r>
+        <w:rPr>
+          <w:lang w:val="en-US"/>
+        </w:rPr>
+        <w:t>Moar</w:t>
+      </w:r>
+      <w:proofErr w:type="spellEnd"/>
+      <w:r>
+        <w:rPr>
+          <w:lang w:val="en-US"/>
+        </w:rPr>
+        <w:t xml:space="preserve"> contrast make </w:t>
+      </w:r>
+      <w:proofErr w:type="spellStart"/>
+      <w:r>
+        <w:rPr>
+          <w:lang w:val="en-US"/>
+        </w:rPr>
+        <w:t>moar</w:t>
+      </w:r>
+      <w:proofErr w:type="spellEnd"/>
+      <w:r>
+        <w:rPr>
+          <w:lang w:val="en-US"/>
+        </w:rPr>
+        <w:t xml:space="preserve"> sexy!</w:t>
+      </w:r>
       <w:bookmarkStart w:id="0" w:name="_GoBack"/>
       <w:bookmarkEnd w:id="0"/>
+    </w:p>
+    <w:p>
+      <w:pPr>
+        <w:rPr>
+          <w:lang w:val="en-US"/>
+        </w:rPr>
+      </w:pPr>
     </w:p>
     <w:sectPr>
       <w:pgSz w:w="11906" w:h="16838"/>

</xml_diff>

<commit_message>
Zdej mi je jasn
</commit_message>
<xml_diff>
--- a/seksi_koda/seksiKoda_ARC.docx
+++ b/seksi_koda/seksiKoda_ARC.docx
@@ -111,6 +111,31 @@
           <w:lang w:val="en-US"/>
         </w:rPr>
         <w:t>A ni bil ta tip učas bl šlank?</w:t>
+      </w:r>
+    </w:p>
+    <w:p>
+      <w:pPr>
+        <w:rPr>
+          <w:lang w:val="en-US"/>
+        </w:rPr>
+      </w:pPr>
+      <w:r>
+        <w:rPr>
+          <w:lang w:val="en-US"/>
+        </w:rPr>
+        <w:t>Aja, sej to ni</w:t>
+      </w:r>
+      <w:r>
+        <w:rPr>
+          <w:lang w:val="en-US"/>
+        </w:rPr>
+        <w:t xml:space="preserve"> t</w:t>
+      </w:r>
+      <w:r>
+        <w:rPr>
+          <w:lang w:val="en-US"/>
+        </w:rPr>
+        <w:t>a.</w:t>
       </w:r>
     </w:p>
     <w:p>

</xml_diff>